<commit_message>
Fix typo in BiDS'17 paper
</commit_message>
<xml_diff>
--- a/publications/bids2017_coal.docx
+++ b/publications/bids2017_coal.docx
@@ -49,7 +49,27 @@
         <w:rPr>
           <w:rFonts w:ascii="Times New Roman" w:hAnsi="Times New Roman"/>
         </w:rPr>
-        <w:t>* NASA Jet Prolusion Laboratory, California Institute of Technology</w:t>
+        <w:t>* NASA Jet Pro</w:t>
+      </w:r>
+      <w:r>
+        <w:rPr>
+          <w:rFonts w:ascii="Times New Roman" w:hAnsi="Times New Roman"/>
+        </w:rPr>
+        <w:t>pu</w:t>
+      </w:r>
+      <w:r>
+        <w:rPr>
+          <w:rFonts w:ascii="Times New Roman" w:hAnsi="Times New Roman"/>
+        </w:rPr>
+        <w:t>l</w:t>
+      </w:r>
+      <w:bookmarkStart w:id="0" w:name="_GoBack"/>
+      <w:bookmarkEnd w:id="0"/>
+      <w:r>
+        <w:rPr>
+          <w:rFonts w:ascii="Times New Roman" w:hAnsi="Times New Roman"/>
+        </w:rPr>
+        <w:t>sion Laboratory, California Institute of Technology</w:t>
       </w:r>
     </w:p>
     <w:p>
@@ -1848,61 +1868,7 @@
           <w:szCs w:val="20"/>
           <w:lang w:eastAsia="en-GB"/>
         </w:rPr>
-        <w:t xml:space="preserve"> and u</w:t>
-      </w:r>
-      <w:r>
-        <w:rPr>
-          <w:rFonts w:asciiTheme="minorBidi" w:hAnsiTheme="minorBidi" w:cstheme="minorBidi"/>
-          <w:sz w:val="20"/>
-          <w:szCs w:val="20"/>
-          <w:lang w:eastAsia="en-GB"/>
-        </w:rPr>
-        <w:t xml:space="preserve">se </w:t>
-      </w:r>
-      <w:r>
-        <w:rPr>
-          <w:rFonts w:asciiTheme="minorBidi" w:hAnsiTheme="minorBidi" w:cstheme="minorBidi"/>
-          <w:sz w:val="20"/>
-          <w:szCs w:val="20"/>
-          <w:lang w:eastAsia="en-GB"/>
-        </w:rPr>
-        <w:t xml:space="preserve">of </w:t>
-      </w:r>
-      <w:r>
-        <w:rPr>
-          <w:rFonts w:asciiTheme="minorBidi" w:hAnsiTheme="minorBidi" w:cstheme="minorBidi"/>
-          <w:sz w:val="20"/>
-          <w:szCs w:val="20"/>
-          <w:lang w:eastAsia="en-GB"/>
-        </w:rPr>
-        <w:t xml:space="preserve">certain classes of minerals as proxies for </w:t>
-      </w:r>
-      <w:r>
-        <w:rPr>
-          <w:rFonts w:asciiTheme="minorBidi" w:hAnsiTheme="minorBidi" w:cstheme="minorBidi"/>
-          <w:sz w:val="20"/>
-          <w:szCs w:val="20"/>
-          <w:lang w:eastAsia="en-GB"/>
-        </w:rPr>
-        <w:t xml:space="preserve">the </w:t>
-      </w:r>
-      <w:r>
-        <w:rPr>
-          <w:rFonts w:asciiTheme="minorBidi" w:hAnsiTheme="minorBidi" w:cstheme="minorBidi"/>
-          <w:sz w:val="20"/>
-          <w:szCs w:val="20"/>
-          <w:lang w:eastAsia="en-GB"/>
-        </w:rPr>
-        <w:t>presence of mining</w:t>
-      </w:r>
-      <w:r>
-        <w:rPr>
-          <w:rFonts w:asciiTheme="minorBidi" w:hAnsiTheme="minorBidi" w:cstheme="minorBidi"/>
-          <w:sz w:val="20"/>
-          <w:szCs w:val="20"/>
-          <w:lang w:eastAsia="en-GB"/>
-        </w:rPr>
-        <w:t xml:space="preserve">. </w:t>
+        <w:t xml:space="preserve"> and use of certain classes of minerals as proxies for the presence of mining. </w:t>
       </w:r>
       <w:r>
         <w:rPr>
@@ -2031,16 +1997,7 @@
           <w:szCs w:val="20"/>
           <w:lang w:eastAsia="en-GB"/>
         </w:rPr>
-        <w:t xml:space="preserve">n example </w:t>
-      </w:r>
-      <w:r>
-        <w:rPr>
-          <w:rFonts w:asciiTheme="minorBidi" w:hAnsiTheme="minorBidi" w:cstheme="minorBidi"/>
-          <w:sz w:val="20"/>
-          <w:szCs w:val="20"/>
-          <w:lang w:eastAsia="en-GB"/>
-        </w:rPr>
-        <w:t>mining classified file where each pixel is identified as either corresponding to mining or not</w:t>
+        <w:t>n example mining classified file where each pixel is identified as either corresponding to mining or not</w:t>
       </w:r>
       <w:r>
         <w:rPr>
@@ -2359,8 +2316,6 @@
         </w:rPr>
         <w:t xml:space="preserve">program </w:t>
       </w:r>
-      <w:bookmarkStart w:id="0" w:name="_GoBack"/>
-      <w:bookmarkEnd w:id="0"/>
       <w:r>
         <w:rPr>
           <w:rFonts w:asciiTheme="minorBidi" w:hAnsiTheme="minorBidi" w:cstheme="minorBidi"/>
@@ -2493,19 +2448,7 @@
         <w:rPr>
           <w:sz w:val="18"/>
         </w:rPr>
-        <w:t xml:space="preserve">, </w:t>
-      </w:r>
-      <w:r>
-        <w:rPr>
-          <w:sz w:val="18"/>
-        </w:rPr>
-        <w:t>G.E</w:t>
-      </w:r>
-      <w:r>
-        <w:rPr>
-          <w:sz w:val="18"/>
-        </w:rPr>
-        <w:t>.</w:t>
+        <w:t>, G.E.</w:t>
       </w:r>
       <w:r>
         <w:rPr>
@@ -2523,13 +2466,7 @@
         <w:rPr>
           <w:sz w:val="18"/>
         </w:rPr>
-        <w:t>Calvin</w:t>
-      </w:r>
-      <w:r>
-        <w:rPr>
-          <w:sz w:val="18"/>
-        </w:rPr>
-        <w:t xml:space="preserve">, </w:t>
+        <w:t xml:space="preserve">Calvin, </w:t>
       </w:r>
       <w:r>
         <w:rPr>
@@ -2646,49 +2583,7 @@
         <w:rPr>
           <w:sz w:val="18"/>
         </w:rPr>
-        <w:t>[2</w:t>
-      </w:r>
-      <w:r>
-        <w:rPr>
-          <w:sz w:val="18"/>
-        </w:rPr>
-        <w:t xml:space="preserve">] </w:t>
-      </w:r>
-      <w:r>
-        <w:rPr>
-          <w:sz w:val="18"/>
-        </w:rPr>
-        <w:t>Lapakko</w:t>
-      </w:r>
-      <w:r>
-        <w:rPr>
-          <w:sz w:val="18"/>
-        </w:rPr>
-        <w:t xml:space="preserve">, </w:t>
-      </w:r>
-      <w:r>
-        <w:rPr>
-          <w:sz w:val="18"/>
-        </w:rPr>
-        <w:t>K</w:t>
-      </w:r>
-      <w:r>
-        <w:rPr>
-          <w:sz w:val="18"/>
-        </w:rPr>
-        <w:t>. “</w:t>
-      </w:r>
-      <w:r>
-        <w:rPr>
-          <w:sz w:val="18"/>
-        </w:rPr>
-        <w:t>Metal Mine Rock and Waste Characterization Tools: An Overview”</w:t>
-      </w:r>
-      <w:r>
-        <w:rPr>
-          <w:sz w:val="18"/>
-        </w:rPr>
-        <w:t xml:space="preserve"> </w:t>
+        <w:t xml:space="preserve">[2] Lapakko, K. “Metal Mine Rock and Waste Characterization Tools: An Overview” </w:t>
       </w:r>
       <w:r>
         <w:rPr>
@@ -2701,37 +2596,7 @@
         <w:rPr>
           <w:sz w:val="18"/>
         </w:rPr>
-        <w:t xml:space="preserve">, </w:t>
-      </w:r>
-      <w:r>
-        <w:rPr>
-          <w:sz w:val="18"/>
-        </w:rPr>
-        <w:t>IIED and WBCSD</w:t>
-      </w:r>
-      <w:r>
-        <w:rPr>
-          <w:sz w:val="18"/>
-        </w:rPr>
-        <w:t xml:space="preserve">, </w:t>
-      </w:r>
-      <w:r>
-        <w:rPr>
-          <w:sz w:val="18"/>
-        </w:rPr>
-        <w:t>No. 67</w:t>
-      </w:r>
-      <w:r>
-        <w:rPr>
-          <w:sz w:val="18"/>
-        </w:rPr>
-        <w:t>.</w:t>
-      </w:r>
-      <w:r>
-        <w:rPr>
-          <w:sz w:val="18"/>
-        </w:rPr>
-        <w:t>, April 2002</w:t>
+        <w:t>, IIED and WBCSD, No. 67., April 2002</w:t>
       </w:r>
     </w:p>
     <w:p>
@@ -2753,13 +2618,7 @@
         <w:rPr>
           <w:sz w:val="18"/>
         </w:rPr>
-        <w:t>[3</w:t>
-      </w:r>
-      <w:r>
-        <w:rPr>
-          <w:sz w:val="18"/>
-        </w:rPr>
-        <w:t xml:space="preserve">] </w:t>
+        <w:t xml:space="preserve">[3] </w:t>
       </w:r>
       <w:r>
         <w:rPr>
@@ -2813,13 +2672,7 @@
         <w:rPr>
           <w:sz w:val="18"/>
         </w:rPr>
-        <w:t>[4</w:t>
-      </w:r>
-      <w:r>
-        <w:rPr>
-          <w:sz w:val="18"/>
-        </w:rPr>
-        <w:t xml:space="preserve">] </w:t>
+        <w:t xml:space="preserve">[4] </w:t>
       </w:r>
       <w:r>
         <w:rPr>
@@ -2861,14 +2714,7 @@
           <w:sz w:val="18"/>
           <w:szCs w:val="18"/>
         </w:rPr>
-        <w:t>[5</w:t>
-      </w:r>
-      <w:r>
-        <w:rPr>
-          <w:sz w:val="18"/>
-          <w:szCs w:val="18"/>
-        </w:rPr>
-        <w:t xml:space="preserve">] </w:t>
+        <w:t xml:space="preserve">[5] </w:t>
       </w:r>
       <w:r>
         <w:rPr>
@@ -2978,14 +2824,7 @@
           <w:sz w:val="18"/>
           <w:szCs w:val="18"/>
         </w:rPr>
-        <w:t xml:space="preserve">McGibbney, L. J., Brown, T. A., Clayton, H. A. and Wang, X., </w:t>
-      </w:r>
-      <w:r>
-        <w:rPr>
-          <w:sz w:val="18"/>
-          <w:szCs w:val="18"/>
-        </w:rPr>
-        <w:t>“</w:t>
+        <w:t>McGibbney, L. J., Brown, T. A., Clayton, H. A. and Wang, X., “</w:t>
       </w:r>
       <w:r>
         <w:rPr>

</xml_diff>